<commit_message>
UndertheHood 2023 - scrubbed subdirs, filenames, and file locations
</commit_message>
<xml_diff>
--- a/Posts/2023/01(Jan)/UndertheHood/UTH_01(Jan)_2023_Mean Free Path.docx
+++ b/Posts/2023/01(Jan)/UndertheHood/UTH_01(Jan)_2023_Mean Free Path.docx
@@ -1,10 +1,27 @@
 
 <file path=word/document.xml><?xml version="1.0" encoding="utf-8"?>
-<w:document xmlns:wpc="http://schemas.microsoft.com/office/word/2010/wordprocessingCanvas" xmlns:cx="http://schemas.microsoft.com/office/drawing/2014/chartex" xmlns:cx1="http://schemas.microsoft.com/office/drawing/2015/9/8/chartex" xmlns:cx2="http://schemas.microsoft.com/office/drawing/2015/10/21/chartex" xmlns:cx3="http://schemas.microsoft.com/office/drawing/2016/5/9/chartex" xmlns:cx4="http://schemas.microsoft.com/office/drawing/2016/5/10/chartex" xmlns:cx5="http://schemas.microsoft.com/office/drawing/2016/5/11/chartex" xmlns:cx6="http://schemas.microsoft.com/office/drawing/2016/5/12/chartex" xmlns:cx7="http://schemas.microsoft.com/office/drawing/2016/5/13/chartex" xmlns:cx8="http://schemas.microsoft.com/office/drawing/2016/5/14/chartex" xmlns:mc="http://schemas.openxmlformats.org/markup-compatibility/2006" xmlns:aink="http://schemas.microsoft.com/office/drawing/2016/ink" xmlns:am3d="http://schemas.microsoft.com/office/drawing/2017/model3d" xmlns:o="urn:schemas-microsoft-com:office:office" xmlns:oel="http://schemas.microsoft.com/office/2019/extlst" xmlns:r="http://schemas.openxmlformats.org/officeDocument/2006/relationships" xmlns:m="http://schemas.openxmlformats.org/officeDocument/2006/math" xmlns:v="urn:schemas-microsoft-com:vml" xmlns:wp14="http://schemas.microsoft.com/office/word/2010/wordprocessingDrawing" xmlns:wp="http://schemas.openxmlformats.org/drawingml/2006/wordprocessingDrawing" xmlns:w10="urn:schemas-microsoft-com:office:word" xmlns:w="http://schemas.openxmlformats.org/wordprocessingml/2006/main" xmlns:w14="http://schemas.microsoft.com/office/word/2010/wordml" xmlns:w15="http://schemas.microsoft.com/office/word/2012/wordml" xmlns:w16cex="http://schemas.microsoft.com/office/word/2018/wordml/cex" xmlns:w16cid="http://schemas.microsoft.com/office/word/2016/wordml/cid" xmlns:w16="http://schemas.microsoft.com/office/word/2018/wordml" xmlns:w16sdtdh="http://schemas.microsoft.com/office/word/2020/wordml/sdtdatahash" xmlns:w16se="http://schemas.microsoft.com/office/word/2015/wordml/symex" xmlns:wpg="http://schemas.microsoft.com/office/word/2010/wordprocessingGroup" xmlns:wpi="http://schemas.microsoft.com/office/word/2010/wordprocessingInk" xmlns:wne="http://schemas.microsoft.com/office/word/2006/wordml" xmlns:wps="http://schemas.microsoft.com/office/word/2010/wordprocessingShape" mc:Ignorable="w14 w15 w16se w16cid w16 w16cex w16sdtdh wp14">
+<w:document xmlns:wpc="http://schemas.microsoft.com/office/word/2010/wordprocessingCanvas" xmlns:cx="http://schemas.microsoft.com/office/drawing/2014/chartex" xmlns:cx1="http://schemas.microsoft.com/office/drawing/2015/9/8/chartex" xmlns:cx2="http://schemas.microsoft.com/office/drawing/2015/10/21/chartex" xmlns:cx3="http://schemas.microsoft.com/office/drawing/2016/5/9/chartex" xmlns:cx4="http://schemas.microsoft.com/office/drawing/2016/5/10/chartex" xmlns:cx5="http://schemas.microsoft.com/office/drawing/2016/5/11/chartex" xmlns:cx6="http://schemas.microsoft.com/office/drawing/2016/5/12/chartex" xmlns:cx7="http://schemas.microsoft.com/office/drawing/2016/5/13/chartex" xmlns:cx8="http://schemas.microsoft.com/office/drawing/2016/5/14/chartex" xmlns:mc="http://schemas.openxmlformats.org/markup-compatibility/2006" xmlns:aink="http://schemas.microsoft.com/office/drawing/2016/ink" xmlns:am3d="http://schemas.microsoft.com/office/drawing/2017/model3d" xmlns:o="urn:schemas-microsoft-com:office:office" xmlns:oel="http://schemas.microsoft.com/office/2019/extlst" xmlns:r="http://schemas.openxmlformats.org/officeDocument/2006/relationships" xmlns:m="http://schemas.openxmlformats.org/officeDocument/2006/math" xmlns:v="urn:schemas-microsoft-com:vml" xmlns:wp14="http://schemas.microsoft.com/office/word/2010/wordprocessingDrawing" xmlns:wp="http://schemas.openxmlformats.org/drawingml/2006/wordprocessingDrawing" xmlns:w10="urn:schemas-microsoft-com:office:word" xmlns:w="http://schemas.openxmlformats.org/wordprocessingml/2006/main" xmlns:w14="http://schemas.microsoft.com/office/word/2010/wordml" xmlns:w15="http://schemas.microsoft.com/office/word/2012/wordml" xmlns:w16cex="http://schemas.microsoft.com/office/word/2018/wordml/cex" xmlns:w16cid="http://schemas.microsoft.com/office/word/2016/wordml/cid" xmlns:w16="http://schemas.microsoft.com/office/word/2018/wordml" xmlns:w16du="http://schemas.microsoft.com/office/word/2023/wordml/word16du" xmlns:w16sdtdh="http://schemas.microsoft.com/office/word/2020/wordml/sdtdatahash" xmlns:w16sdtfl="http://schemas.microsoft.com/office/word/2024/wordml/sdtformatlock" xmlns:w16se="http://schemas.microsoft.com/office/word/2015/wordml/symex" xmlns:wpg="http://schemas.microsoft.com/office/word/2010/wordprocessingGroup" xmlns:wpi="http://schemas.microsoft.com/office/word/2010/wordprocessingInk" xmlns:wne="http://schemas.microsoft.com/office/word/2006/wordml" xmlns:wps="http://schemas.microsoft.com/office/word/2010/wordprocessingShape" mc:Ignorable="w14 w15 w16se w16cid w16 w16cex w16sdtdh w16sdtfl w16du wp14">
   <w:body>
     <w:p>
-      <w:r>
-        <w:t>Having explored some of the numerical properties of the Maxwell-Boltzmann distribution and the various statistically significant speeds (RMS, most probable, mean), we now turn to the idea of the mean free path and the corresponding collisional frequency.  Since the basic idea of kinetic theory is the mechanical interpretation of macroscopic thermodynamics it is natural to ask about what can be said statistically about the how far, on average constituent particles (e.g., gas molecules) travel before they collide with each other (mean free path) or how often they suffer a collision (collisional frequency).</w:t>
+      <w:pPr>
+        <w:pStyle w:val="Heading1"/>
+      </w:pPr>
+      <w:r>
+        <w:br/>
+        <w:t>Kinetic Theory 4 – Mean Free Path</w:t>
+      </w:r>
+    </w:p>
+    <w:p>
+      <w:r>
+        <w:t xml:space="preserve">Having explored some of the numerical properties of the Maxwell-Boltzmann distribution and the various statistically significant speeds (RMS, most probable, mean), we now turn to the idea of the mean free path and the corresponding collisional frequency.  Since the basic idea of kinetic theory is the mechanical interpretation of macroscopic thermodynamics it is natural to ask about what can be said statistically about </w:t>
+      </w:r>
+      <w:proofErr w:type="gramStart"/>
+      <w:r>
+        <w:t>the how</w:t>
+      </w:r>
+      <w:proofErr w:type="gramEnd"/>
+      <w:r>
+        <w:t xml:space="preserve"> far, on average constituent particles (e.g., gas molecules) travel before they collide with each other (mean free path) or how often they suffer a collision (collisional frequency).</w:t>
       </w:r>
     </w:p>
     <w:p>
@@ -27,12 +44,70 @@
         <w:t>.  Typically, whether warranted or not, the particles are</w:t>
       </w:r>
       <w:r>
-        <w:t>, for mathematical simplicity, assumed to be spherical and the so the characteristic size can be thought of as the radius of the bounding sphere into which the particle just fits.</w:t>
-      </w:r>
-    </w:p>
-    <w:p>
-      <w:r>
-        <w:t>**irregular particle in a bounding sphere**</w:t>
+        <w:t xml:space="preserve">, for mathematical simplicity, assumed to be spherical and </w:t>
+      </w:r>
+      <w:proofErr w:type="gramStart"/>
+      <w:r>
+        <w:t>the so</w:t>
+      </w:r>
+      <w:proofErr w:type="gramEnd"/>
+      <w:r>
+        <w:t xml:space="preserve"> the characteristic size can be thought of as the radius of the bounding sphere into which the particle just fits.</w:t>
+      </w:r>
+    </w:p>
+    <w:p>
+      <w:r>
+        <w:rPr>
+          <w:noProof/>
+        </w:rPr>
+        <w:drawing>
+          <wp:inline distT="0" distB="0" distL="0" distR="0" wp14:anchorId="1FC451DB" wp14:editId="62A2BD9D">
+            <wp:extent cx="1527611" cy="1525979"/>
+            <wp:effectExtent l="0" t="0" r="0" b="0"/>
+            <wp:docPr id="917651714" name="Picture 1" descr="A drawing of a bird&#10;&#10;AI-generated content may be incorrect."/>
+            <wp:cNvGraphicFramePr>
+              <a:graphicFrameLocks xmlns:a="http://schemas.openxmlformats.org/drawingml/2006/main" noChangeAspect="1"/>
+            </wp:cNvGraphicFramePr>
+            <a:graphic xmlns:a="http://schemas.openxmlformats.org/drawingml/2006/main">
+              <a:graphicData uri="http://schemas.openxmlformats.org/drawingml/2006/picture">
+                <pic:pic xmlns:pic="http://schemas.openxmlformats.org/drawingml/2006/picture">
+                  <pic:nvPicPr>
+                    <pic:cNvPr id="917651714" name="Picture 1" descr="A drawing of a bird&#10;&#10;AI-generated content may be incorrect."/>
+                    <pic:cNvPicPr>
+                      <a:picLocks noChangeAspect="1" noChangeArrowheads="1"/>
+                    </pic:cNvPicPr>
+                  </pic:nvPicPr>
+                  <pic:blipFill>
+                    <a:blip r:embed="rId4" cstate="print">
+                      <a:extLst>
+                        <a:ext uri="{28A0092B-C50C-407E-A947-70E740481C1C}">
+                          <a14:useLocalDpi xmlns:a14="http://schemas.microsoft.com/office/drawing/2010/main" val="0"/>
+                        </a:ext>
+                      </a:extLst>
+                    </a:blip>
+                    <a:srcRect/>
+                    <a:stretch>
+                      <a:fillRect/>
+                    </a:stretch>
+                  </pic:blipFill>
+                  <pic:spPr bwMode="auto">
+                    <a:xfrm>
+                      <a:off x="0" y="0"/>
+                      <a:ext cx="1532805" cy="1531168"/>
+                    </a:xfrm>
+                    <a:prstGeom prst="rect">
+                      <a:avLst/>
+                    </a:prstGeom>
+                    <a:noFill/>
+                    <a:ln>
+                      <a:noFill/>
+                    </a:ln>
+                  </pic:spPr>
+                </pic:pic>
+              </a:graphicData>
+            </a:graphic>
+          </wp:inline>
+        </w:drawing>
       </w:r>
     </w:p>
     <w:p>
@@ -93,9 +168,17 @@
         <w:t>and Statistical Thermodynamics</w:t>
       </w:r>
       <w:r>
-        <w:t xml:space="preserve"> by Carter, and the Youtube video </w:t>
-      </w:r>
-      <w:hyperlink r:id="rId4" w:history="1">
+        <w:t xml:space="preserve"> by Carter, and the </w:t>
+      </w:r>
+      <w:proofErr w:type="spellStart"/>
+      <w:r>
+        <w:t>Youtube</w:t>
+      </w:r>
+      <w:proofErr w:type="spellEnd"/>
+      <w:r>
+        <w:t xml:space="preserve"> video </w:t>
+      </w:r>
+      <w:hyperlink r:id="rId5" w:history="1">
         <w:r>
           <w:rPr>
             <w:rStyle w:val="Hyperlink"/>
@@ -132,13 +215,29 @@
         <w:t xml:space="preserve">Since each particle has a </w:t>
       </w:r>
       <w:r>
-        <w:t>characteristic radius $r$</w:t>
+        <w:t xml:space="preserve">characteristic </w:t>
+      </w:r>
+      <w:proofErr w:type="gramStart"/>
+      <w:r>
+        <w:t>radius</w:t>
+      </w:r>
+      <w:proofErr w:type="gramEnd"/>
+      <w:r>
+        <w:t xml:space="preserve"> $r</w:t>
+      </w:r>
+      <w:proofErr w:type="gramStart"/>
+      <w:r>
+        <w:t>$</w:t>
       </w:r>
       <w:r>
         <w:t xml:space="preserve"> </w:t>
       </w:r>
       <w:r>
-        <w:t xml:space="preserve"> (and mass $m$)</w:t>
+        <w:t xml:space="preserve"> (</w:t>
+      </w:r>
+      <w:proofErr w:type="gramEnd"/>
+      <w:r>
+        <w:t>and mass $m$)</w:t>
       </w:r>
       <w:r>
         <w:t xml:space="preserve">, a collision will occur when any two particles are a distance </w:t>
@@ -149,18 +248,77 @@
     </w:p>
     <w:p>
       <w:r>
-        <w:t>**two body collision**</w:t>
-      </w:r>
-    </w:p>
-    <w:p>
-      <w:r>
+        <w:rPr>
+          <w:noProof/>
+        </w:rPr>
+        <w:drawing>
+          <wp:inline distT="0" distB="0" distL="0" distR="0" wp14:anchorId="203D82AE" wp14:editId="3C8C04D9">
+            <wp:extent cx="2250374" cy="1499047"/>
+            <wp:effectExtent l="0" t="0" r="0" b="6350"/>
+            <wp:docPr id="351085601" name="Picture 2" descr="A blue spheres with black text&#10;&#10;AI-generated content may be incorrect."/>
+            <wp:cNvGraphicFramePr>
+              <a:graphicFrameLocks xmlns:a="http://schemas.openxmlformats.org/drawingml/2006/main" noChangeAspect="1"/>
+            </wp:cNvGraphicFramePr>
+            <a:graphic xmlns:a="http://schemas.openxmlformats.org/drawingml/2006/main">
+              <a:graphicData uri="http://schemas.openxmlformats.org/drawingml/2006/picture">
+                <pic:pic xmlns:pic="http://schemas.openxmlformats.org/drawingml/2006/picture">
+                  <pic:nvPicPr>
+                    <pic:cNvPr id="351085601" name="Picture 2" descr="A blue spheres with black text&#10;&#10;AI-generated content may be incorrect."/>
+                    <pic:cNvPicPr>
+                      <a:picLocks noChangeAspect="1" noChangeArrowheads="1"/>
+                    </pic:cNvPicPr>
+                  </pic:nvPicPr>
+                  <pic:blipFill>
+                    <a:blip r:embed="rId6" cstate="print">
+                      <a:extLst>
+                        <a:ext uri="{28A0092B-C50C-407E-A947-70E740481C1C}">
+                          <a14:useLocalDpi xmlns:a14="http://schemas.microsoft.com/office/drawing/2010/main" val="0"/>
+                        </a:ext>
+                      </a:extLst>
+                    </a:blip>
+                    <a:srcRect/>
+                    <a:stretch>
+                      <a:fillRect/>
+                    </a:stretch>
+                  </pic:blipFill>
+                  <pic:spPr bwMode="auto">
+                    <a:xfrm>
+                      <a:off x="0" y="0"/>
+                      <a:ext cx="2259228" cy="1504945"/>
+                    </a:xfrm>
+                    <a:prstGeom prst="rect">
+                      <a:avLst/>
+                    </a:prstGeom>
+                    <a:noFill/>
+                    <a:ln>
+                      <a:noFill/>
+                    </a:ln>
+                  </pic:spPr>
+                </pic:pic>
+              </a:graphicData>
+            </a:graphic>
+          </wp:inline>
+        </w:drawing>
+      </w:r>
+    </w:p>
+    <w:p>
+      <w:r>
+        <w:lastRenderedPageBreak/>
         <w:t xml:space="preserve">Mentally, we can then </w:t>
       </w:r>
       <w:r>
         <w:t xml:space="preserve">throw away the bounding sphere around each of the </w:t>
       </w:r>
       <w:r>
-        <w:t xml:space="preserve">frozen particle, </w:t>
+        <w:t xml:space="preserve">frozen </w:t>
+      </w:r>
+      <w:proofErr w:type="gramStart"/>
+      <w:r>
+        <w:t>particle</w:t>
+      </w:r>
+      <w:proofErr w:type="gramEnd"/>
+      <w:r>
+        <w:t xml:space="preserve">, </w:t>
       </w:r>
       <w:r>
         <w:t xml:space="preserve">replace </w:t>
@@ -192,15 +350,28 @@
         <w:t xml:space="preserve">area of this cylinder is $A = \pi </w:t>
       </w:r>
       <w:r>
-        <w:t>(2r)^2$.  If the mobile particle moves a distance $</w:t>
+        <w:t>(2</w:t>
+      </w:r>
+      <w:proofErr w:type="gramStart"/>
+      <w:r>
+        <w:t>r)^</w:t>
+      </w:r>
+      <w:proofErr w:type="gramEnd"/>
+      <w:r>
+        <w:t>2$.  If the mobile particle moves a distance $</w:t>
       </w:r>
       <w:r>
         <w:t xml:space="preserve">\lambda$, then the volume is </w:t>
       </w:r>
     </w:p>
     <w:p>
-      <w:r>
-        <w:t>\[ V</w:t>
+      <w:proofErr w:type="gramStart"/>
+      <w:r>
+        <w:t>\[</w:t>
+      </w:r>
+      <w:proofErr w:type="gramEnd"/>
+      <w:r>
+        <w:t xml:space="preserve"> V</w:t>
       </w:r>
       <w:r>
         <w:t>ol</w:t>
@@ -209,7 +380,15 @@
         <w:t xml:space="preserve"> = </w:t>
       </w:r>
       <w:r>
-        <w:t>\lambda A = \lambda \pi 4 r^2 \; . \]</w:t>
+        <w:t>\lambda A = \lambda \pi 4 r^2 \</w:t>
+      </w:r>
+      <w:proofErr w:type="gramStart"/>
+      <w:r>
+        <w:t>; .</w:t>
+      </w:r>
+      <w:proofErr w:type="gramEnd"/>
+      <w:r>
+        <w:t xml:space="preserve"> \]</w:t>
       </w:r>
     </w:p>
     <w:p>
@@ -217,7 +396,15 @@
         <w:t>The average number of frozen particle centers that fall within this volume</w:t>
       </w:r>
       <w:r>
-        <w:t>, $N_c$,</w:t>
+        <w:t>, $</w:t>
+      </w:r>
+      <w:proofErr w:type="spellStart"/>
+      <w:r>
+        <w:t>N_c</w:t>
+      </w:r>
+      <w:proofErr w:type="spellEnd"/>
+      <w:r>
+        <w:t>$,</w:t>
       </w:r>
       <w:r>
         <w:t xml:space="preserve"> </w:t>
@@ -227,24 +414,95 @@
       </w:r>
     </w:p>
     <w:p>
-      <w:r>
-        <w:t xml:space="preserve">\[ N_c </w:t>
-      </w:r>
-      <w:r>
-        <w:t>= Vol \cdot n = \lambda \pi 4 r^2 n \; .\]</w:t>
-      </w:r>
-    </w:p>
-    <w:p>
-      <w:r>
-        <w:t>By definition, the mean free path is the distance, on average, a particle moves before suffering its first collision.  Setting $N_c = 1$ then gives the first estimate as</w:t>
-      </w:r>
-    </w:p>
-    <w:p>
-      <w:r>
-        <w:t xml:space="preserve">\[ \lambda = \frac{1}{4 \pi r^2 n} </w:t>
-      </w:r>
-      <w:r>
-        <w:t xml:space="preserve"> = \frac{1}{\pi d^2 n</w:t>
+      <w:proofErr w:type="gramStart"/>
+      <w:r>
+        <w:t>\[</w:t>
+      </w:r>
+      <w:proofErr w:type="gramEnd"/>
+      <w:r>
+        <w:t xml:space="preserve"> </w:t>
+      </w:r>
+      <w:proofErr w:type="spellStart"/>
+      <w:r>
+        <w:t>N_c</w:t>
+      </w:r>
+      <w:proofErr w:type="spellEnd"/>
+      <w:r>
+        <w:t xml:space="preserve"> </w:t>
+      </w:r>
+      <w:r>
+        <w:t>= Vol \</w:t>
+      </w:r>
+      <w:proofErr w:type="spellStart"/>
+      <w:r>
+        <w:t>cdot</w:t>
+      </w:r>
+      <w:proofErr w:type="spellEnd"/>
+      <w:r>
+        <w:t xml:space="preserve"> n = \lambda \pi 4 r^2 n \</w:t>
+      </w:r>
+      <w:proofErr w:type="gramStart"/>
+      <w:r>
+        <w:t>; .</w:t>
+      </w:r>
+      <w:proofErr w:type="gramEnd"/>
+      <w:r>
+        <w:t>\]</w:t>
+      </w:r>
+    </w:p>
+    <w:p>
+      <w:proofErr w:type="gramStart"/>
+      <w:r>
+        <w:t>By definition, the</w:t>
+      </w:r>
+      <w:proofErr w:type="gramEnd"/>
+      <w:r>
+        <w:t xml:space="preserve"> mean free path is the distance, on average, a particle moves before suffering its first collision.  Setting $</w:t>
+      </w:r>
+      <w:proofErr w:type="spellStart"/>
+      <w:r>
+        <w:t>N_c</w:t>
+      </w:r>
+      <w:proofErr w:type="spellEnd"/>
+      <w:r>
+        <w:t xml:space="preserve"> = 1$ then gives the first estimate as</w:t>
+      </w:r>
+    </w:p>
+    <w:p>
+      <w:proofErr w:type="gramStart"/>
+      <w:r>
+        <w:t>\[</w:t>
+      </w:r>
+      <w:proofErr w:type="gramEnd"/>
+      <w:r>
+        <w:t xml:space="preserve"> \lambda = \</w:t>
+      </w:r>
+      <w:proofErr w:type="gramStart"/>
+      <w:r>
+        <w:t>frac{1}{</w:t>
+      </w:r>
+      <w:proofErr w:type="gramEnd"/>
+      <w:r>
+        <w:t xml:space="preserve">4 \pi r^2 </w:t>
+      </w:r>
+      <w:proofErr w:type="gramStart"/>
+      <w:r>
+        <w:t xml:space="preserve">n} </w:t>
+      </w:r>
+      <w:r>
+        <w:t xml:space="preserve"> =</w:t>
+      </w:r>
+      <w:proofErr w:type="gramEnd"/>
+      <w:r>
+        <w:t xml:space="preserve"> \</w:t>
+      </w:r>
+      <w:proofErr w:type="gramStart"/>
+      <w:r>
+        <w:t>frac{1}{</w:t>
+      </w:r>
+      <w:proofErr w:type="gramEnd"/>
+      <w:r>
+        <w:t>\pi d^2 n</w:t>
       </w:r>
       <w:r>
         <w:t>}</w:t>
@@ -252,13 +510,26 @@
       <w:r>
         <w:t xml:space="preserve"> </w:t>
       </w:r>
-      <w:r>
-        <w:t>\;  , \]</w:t>
-      </w:r>
-    </w:p>
-    <w:p>
-      <w:r>
-        <w:t xml:space="preserve">(where $d =  2r$) </w:t>
+      <w:proofErr w:type="gramStart"/>
+      <w:r>
+        <w:t>\;  ,</w:t>
+      </w:r>
+      <w:proofErr w:type="gramEnd"/>
+      <w:r>
+        <w:t xml:space="preserve"> \]</w:t>
+      </w:r>
+    </w:p>
+    <w:p>
+      <w:r>
+        <w:t xml:space="preserve">(where $d </w:t>
+      </w:r>
+      <w:proofErr w:type="gramStart"/>
+      <w:r>
+        <w:t>=  2</w:t>
+      </w:r>
+      <w:proofErr w:type="gramEnd"/>
+      <w:r>
+        <w:t xml:space="preserve">r$) </w:t>
       </w:r>
       <w:r>
         <w:t xml:space="preserve">which is the result that all three references agree on. </w:t>
@@ -267,7 +538,6 @@
     <w:p/>
     <w:p>
       <w:r>
-        <w:lastRenderedPageBreak/>
         <w:t>T</w:t>
       </w:r>
       <w:r>
@@ -296,7 +566,31 @@
         <w:t>i.e.</w:t>
       </w:r>
       <w:r>
-        <w:t xml:space="preserve">, the dependence on $(d^2 n)^{-1}$) the prefactor </w:t>
+        <w:t xml:space="preserve">, the dependence on $(d^2 </w:t>
+      </w:r>
+      <w:proofErr w:type="gramStart"/>
+      <w:r>
+        <w:t>n)^</w:t>
+      </w:r>
+      <w:proofErr w:type="gramEnd"/>
+      <w:r>
+        <w:t>{-</w:t>
+      </w:r>
+      <w:proofErr w:type="gramStart"/>
+      <w:r>
+        <w:t>1}$</w:t>
+      </w:r>
+      <w:proofErr w:type="gramEnd"/>
+      <w:r>
+        <w:t xml:space="preserve">) the </w:t>
+      </w:r>
+      <w:proofErr w:type="spellStart"/>
+      <w:r>
+        <w:t>prefactor</w:t>
+      </w:r>
+      <w:proofErr w:type="spellEnd"/>
+      <w:r>
+        <w:t xml:space="preserve"> </w:t>
       </w:r>
       <w:r>
         <w:t xml:space="preserve">might be different.  </w:t>
@@ -304,10 +598,26 @@
     </w:p>
     <w:p>
       <w:r>
-        <w:t xml:space="preserve">To get a sense of how this prefactor might differ, Halliday </w:t>
-      </w:r>
-      <w:r>
-        <w:t xml:space="preserve">and Resnick actually argue for the above result differently.  They </w:t>
+        <w:t xml:space="preserve">To get a sense of how this </w:t>
+      </w:r>
+      <w:proofErr w:type="spellStart"/>
+      <w:r>
+        <w:t>prefactor</w:t>
+      </w:r>
+      <w:proofErr w:type="spellEnd"/>
+      <w:r>
+        <w:t xml:space="preserve"> might differ, Halliday </w:t>
+      </w:r>
+      <w:r>
+        <w:t xml:space="preserve">and Resnick </w:t>
+      </w:r>
+      <w:proofErr w:type="gramStart"/>
+      <w:r>
+        <w:t>actually argue</w:t>
+      </w:r>
+      <w:proofErr w:type="gramEnd"/>
+      <w:r>
+        <w:t xml:space="preserve"> for the above result differently.  They </w:t>
       </w:r>
       <w:r>
         <w:t xml:space="preserve">assign the mobile particle a speed $v$ and </w:t>
@@ -316,7 +626,15 @@
         <w:t>argue that the length it travels in elapsed time $t$ is</w:t>
       </w:r>
       <w:r>
-        <w:t xml:space="preserve"> $vt$.  The </w:t>
+        <w:t xml:space="preserve"> $</w:t>
+      </w:r>
+      <w:proofErr w:type="spellStart"/>
+      <w:r>
+        <w:t>vt</w:t>
+      </w:r>
+      <w:proofErr w:type="spellEnd"/>
+      <w:r>
+        <w:t xml:space="preserve">$.  The </w:t>
       </w:r>
       <w:r>
         <w:t xml:space="preserve">total number of collisions </w:t>
@@ -338,8 +656,37 @@
       </w:r>
     </w:p>
     <w:p>
-      <w:r>
-        <w:t>\[ \lambda = \frac{v t}{\pi d^2 n v t} \; . \]</w:t>
+      <w:proofErr w:type="gramStart"/>
+      <w:r>
+        <w:t>\[</w:t>
+      </w:r>
+      <w:proofErr w:type="gramEnd"/>
+      <w:r>
+        <w:t xml:space="preserve"> \lambda = \</w:t>
+      </w:r>
+      <w:proofErr w:type="gramStart"/>
+      <w:r>
+        <w:t>frac{</w:t>
+      </w:r>
+      <w:proofErr w:type="gramEnd"/>
+      <w:r>
+        <w:t xml:space="preserve">v </w:t>
+      </w:r>
+      <w:proofErr w:type="gramStart"/>
+      <w:r>
+        <w:t>t}{</w:t>
+      </w:r>
+      <w:proofErr w:type="gramEnd"/>
+      <w:r>
+        <w:t>\pi d^2 n v t} \</w:t>
+      </w:r>
+      <w:proofErr w:type="gramStart"/>
+      <w:r>
+        <w:t>; .</w:t>
+      </w:r>
+      <w:proofErr w:type="gramEnd"/>
+      <w:r>
+        <w:t xml:space="preserve"> \]</w:t>
       </w:r>
     </w:p>
     <w:p>
@@ -372,11 +719,40 @@
       </w:r>
     </w:p>
     <w:p>
-      <w:r>
-        <w:t xml:space="preserve">\[ \lambda = \frac{v_{avg}}{\pi d^2 </w:t>
-      </w:r>
-      <w:r>
-        <w:t>n v_{rel}} \; . \]</w:t>
+      <w:proofErr w:type="gramStart"/>
+      <w:r>
+        <w:t>\[</w:t>
+      </w:r>
+      <w:proofErr w:type="gramEnd"/>
+      <w:r>
+        <w:t xml:space="preserve"> \lambda = \frac{v_{avg</w:t>
+      </w:r>
+      <w:proofErr w:type="gramStart"/>
+      <w:r>
+        <w:t>}}{</w:t>
+      </w:r>
+      <w:proofErr w:type="gramEnd"/>
+      <w:r>
+        <w:t xml:space="preserve">\pi d^2 </w:t>
+      </w:r>
+      <w:r>
+        <w:t>n v_{</w:t>
+      </w:r>
+      <w:proofErr w:type="spellStart"/>
+      <w:r>
+        <w:t>rel</w:t>
+      </w:r>
+      <w:proofErr w:type="spellEnd"/>
+      <w:r>
+        <w:t>}} \</w:t>
+      </w:r>
+      <w:proofErr w:type="gramStart"/>
+      <w:r>
+        <w:t>; .</w:t>
+      </w:r>
+      <w:proofErr w:type="gramEnd"/>
+      <w:r>
+        <w:t xml:space="preserve"> \]</w:t>
       </w:r>
     </w:p>
     <w:p>
@@ -396,10 +772,31 @@
         <w:t xml:space="preserve">which of the statistically significant </w:t>
       </w:r>
       <w:r>
-        <w:t xml:space="preserve">speeds corresponds to $v_{avg}$ </w:t>
-      </w:r>
-      <w:r>
-        <w:t>and it is for this reason that not every text agrees on exactly how to determine the ratio of $v_{avg}/v_{rel}$</w:t>
+        <w:t>speeds corresponds to $</w:t>
+      </w:r>
+      <w:proofErr w:type="gramStart"/>
+      <w:r>
+        <w:t>v_{</w:t>
+      </w:r>
+      <w:proofErr w:type="gramEnd"/>
+      <w:r>
+        <w:t xml:space="preserve">avg}$ </w:t>
+      </w:r>
+      <w:r>
+        <w:t>and it is for this reason that not every text agrees on exactly how to determine the ratio of $</w:t>
+      </w:r>
+      <w:proofErr w:type="gramStart"/>
+      <w:r>
+        <w:t>v_{avg}/v_{</w:t>
+      </w:r>
+      <w:proofErr w:type="spellStart"/>
+      <w:proofErr w:type="gramEnd"/>
+      <w:r>
+        <w:t>rel</w:t>
+      </w:r>
+      <w:proofErr w:type="spellEnd"/>
+      <w:r>
+        <w:t>}$</w:t>
       </w:r>
       <w:r>
         <w:t xml:space="preserve">.  </w:t>
@@ -432,28 +829,89 @@
       </w:r>
     </w:p>
     <w:p>
-      <w:r>
-        <w:t>\[ v_{ss} = N \sqrt{\frac{</w:t>
-      </w:r>
+      <w:proofErr w:type="gramStart"/>
+      <w:r>
+        <w:t>\[</w:t>
+      </w:r>
+      <w:proofErr w:type="gramEnd"/>
+      <w:r>
+        <w:t xml:space="preserve"> v_{ss} = N \</w:t>
+      </w:r>
+      <w:proofErr w:type="gramStart"/>
+      <w:r>
+        <w:t>sqrt{</w:t>
+      </w:r>
+      <w:proofErr w:type="gramEnd"/>
+      <w:r>
+        <w:t>\</w:t>
+      </w:r>
+      <w:proofErr w:type="gramStart"/>
+      <w:r>
+        <w:t>frac{</w:t>
+      </w:r>
+      <w:proofErr w:type="spellStart"/>
+      <w:proofErr w:type="gramEnd"/>
       <w:r>
         <w:t>k</w:t>
       </w:r>
       <w:r>
         <w:t>_B</w:t>
       </w:r>
-      <w:r>
-        <w:t xml:space="preserve"> T}{m}} \; , \]</w:t>
-      </w:r>
-    </w:p>
-    <w:p>
-      <w:r>
+      <w:proofErr w:type="spellEnd"/>
+      <w:r>
+        <w:t xml:space="preserve"> </w:t>
+      </w:r>
+      <w:proofErr w:type="gramStart"/>
+      <w:r>
+        <w:t>T}{</w:t>
+      </w:r>
+      <w:proofErr w:type="gramEnd"/>
+      <w:r>
+        <w:t>m}} \</w:t>
+      </w:r>
+      <w:proofErr w:type="gramStart"/>
+      <w:r>
+        <w:t>; ,</w:t>
+      </w:r>
+      <w:proofErr w:type="gramEnd"/>
+      <w:r>
+        <w:t xml:space="preserve"> \]</w:t>
+      </w:r>
+    </w:p>
+    <w:p>
+      <w:r>
+        <w:lastRenderedPageBreak/>
         <w:t xml:space="preserve">where </w:t>
       </w:r>
       <w:r>
-        <w:t xml:space="preserve">$N = \sqrt{2}$ for most probable, </w:t>
-      </w:r>
-      <w:r>
-        <w:t>$N = \sqrt{8/\pi}$ for mean, and $N = \sqrt{3}$ for RMS.</w:t>
+        <w:t>$N = \</w:t>
+      </w:r>
+      <w:proofErr w:type="gramStart"/>
+      <w:r>
+        <w:t>sqrt{2}$</w:t>
+      </w:r>
+      <w:proofErr w:type="gramEnd"/>
+      <w:r>
+        <w:t xml:space="preserve"> for most probable, </w:t>
+      </w:r>
+      <w:r>
+        <w:t>$N = \sqrt{8/\</w:t>
+      </w:r>
+      <w:proofErr w:type="gramStart"/>
+      <w:r>
+        <w:t>pi}$</w:t>
+      </w:r>
+      <w:proofErr w:type="gramEnd"/>
+      <w:r>
+        <w:t xml:space="preserve"> for mean, and $N = \</w:t>
+      </w:r>
+      <w:proofErr w:type="gramStart"/>
+      <w:r>
+        <w:t>sqrt{3}$</w:t>
+      </w:r>
+      <w:proofErr w:type="gramEnd"/>
+      <w:r>
+        <w:t xml:space="preserve"> for RMS.</w:t>
       </w:r>
       <w:r>
         <w:t xml:space="preserve"> (It seems the best mnemonic is that $N^</w:t>
@@ -479,15 +937,62 @@
     </w:p>
     <w:p>
       <w:r>
-        <w:t xml:space="preserve">Thus, we can eliminate a common factor of $\sqrt{k_B T}{m}$ from the numerator and denominator to arrive at </w:t>
-      </w:r>
-    </w:p>
-    <w:p>
-      <w:r>
-        <w:t>\[ \lambda = \frac{1}{</w:t>
-      </w:r>
-      <w:r>
-        <w:t>(N_{rel}/N_{avg}) \pi d^2 n} \; .\]</w:t>
+        <w:t>Thus, we can eliminate a common factor of $\</w:t>
+      </w:r>
+      <w:proofErr w:type="gramStart"/>
+      <w:r>
+        <w:t>sqrt{</w:t>
+      </w:r>
+      <w:proofErr w:type="spellStart"/>
+      <w:proofErr w:type="gramEnd"/>
+      <w:r>
+        <w:t>k_B</w:t>
+      </w:r>
+      <w:proofErr w:type="spellEnd"/>
+      <w:r>
+        <w:t xml:space="preserve"> </w:t>
+      </w:r>
+      <w:proofErr w:type="gramStart"/>
+      <w:r>
+        <w:t>T}{</w:t>
+      </w:r>
+      <w:proofErr w:type="gramEnd"/>
+      <w:r>
+        <w:t xml:space="preserve">m}$ from the numerator and denominator to arrive at </w:t>
+      </w:r>
+    </w:p>
+    <w:p>
+      <w:proofErr w:type="gramStart"/>
+      <w:r>
+        <w:t>\[</w:t>
+      </w:r>
+      <w:proofErr w:type="gramEnd"/>
+      <w:r>
+        <w:t xml:space="preserve"> \lambda = \frac{</w:t>
+      </w:r>
+      <w:proofErr w:type="gramStart"/>
+      <w:r>
+        <w:t>1}{</w:t>
+      </w:r>
+      <w:proofErr w:type="gramEnd"/>
+      <w:r>
+        <w:t>(N_{</w:t>
+      </w:r>
+      <w:proofErr w:type="spellStart"/>
+      <w:r>
+        <w:t>rel</w:t>
+      </w:r>
+      <w:proofErr w:type="spellEnd"/>
+      <w:r>
+        <w:t>}/N_{avg}) \pi d^2 n} \</w:t>
+      </w:r>
+      <w:proofErr w:type="gramStart"/>
+      <w:r>
+        <w:t>; .</w:t>
+      </w:r>
+      <w:proofErr w:type="gramEnd"/>
+      <w:r>
+        <w:t>\]</w:t>
       </w:r>
     </w:p>
     <w:p>
@@ -513,7 +1018,15 @@
         <w:t xml:space="preserve">  He gives two examples in which all the particles have the same speed.  He argues if all the particles are moving coherently in the same direction, then the relative velocity is zero and</w:t>
       </w:r>
       <w:r>
-        <w:t xml:space="preserve"> there will be no collisions.  Alternatively, if one of them is moving oppositely to the others, the number of collisions for this one particle must be double what was </w:t>
+        <w:t xml:space="preserve"> there will be no collisions.  Alternatively, if one of them </w:t>
+      </w:r>
+      <w:proofErr w:type="gramStart"/>
+      <w:r>
+        <w:t>is moving</w:t>
+      </w:r>
+      <w:proofErr w:type="gramEnd"/>
+      <w:r>
+        <w:t xml:space="preserve"> oppositely to the others, the number of collisions for this one particle must be double what was </w:t>
       </w:r>
       <w:r>
         <w:t xml:space="preserve">predicted by the naïve result.  This is the same argument given in Halliday and Resnick.  </w:t>
@@ -537,229 +1050,707 @@
       </w:r>
     </w:p>
     <w:p>
-      <w:r>
-        <w:t xml:space="preserve">\[ {\vec v}_{rel}  = </w:t>
-      </w:r>
-      <w:r>
-        <w:t>{\vec v}_A – {\vec v}_B \; .\]</w:t>
-      </w:r>
-    </w:p>
-    <w:p>
+      <w:proofErr w:type="gramStart"/>
+      <w:r>
+        <w:t>\[</w:t>
+      </w:r>
+      <w:proofErr w:type="gramEnd"/>
+      <w:r>
+        <w:t xml:space="preserve"> {\vec </w:t>
+      </w:r>
+      <w:proofErr w:type="gramStart"/>
+      <w:r>
+        <w:t>v}_</w:t>
+      </w:r>
+      <w:proofErr w:type="gramEnd"/>
+      <w:r>
+        <w:t>{</w:t>
+      </w:r>
+      <w:proofErr w:type="spellStart"/>
+      <w:proofErr w:type="gramStart"/>
+      <w:r>
+        <w:t>rel</w:t>
+      </w:r>
+      <w:proofErr w:type="spellEnd"/>
+      <w:r>
+        <w:t>}  =</w:t>
+      </w:r>
+      <w:proofErr w:type="gramEnd"/>
+      <w:r>
+        <w:t xml:space="preserve"> </w:t>
+      </w:r>
+      <w:r>
+        <w:t xml:space="preserve">{\vec </w:t>
+      </w:r>
+      <w:proofErr w:type="gramStart"/>
+      <w:r>
+        <w:t>v}_</w:t>
+      </w:r>
+      <w:proofErr w:type="gramEnd"/>
+      <w:r>
+        <w:t xml:space="preserve">A – {\vec </w:t>
+      </w:r>
+      <w:proofErr w:type="gramStart"/>
+      <w:r>
+        <w:t>v}_</w:t>
+      </w:r>
+      <w:proofErr w:type="gramEnd"/>
+      <w:r>
+        <w:t>B \</w:t>
+      </w:r>
+      <w:proofErr w:type="gramStart"/>
+      <w:r>
+        <w:t>; .</w:t>
+      </w:r>
+      <w:proofErr w:type="gramEnd"/>
+      <w:r>
+        <w:t>\]</w:t>
+      </w:r>
+    </w:p>
+    <w:p>
+      <w:r>
+        <w:t xml:space="preserve">Squaring both sides and averaging </w:t>
+      </w:r>
+      <w:r>
+        <w:t xml:space="preserve">over all pairs of </w:t>
+      </w:r>
+      <w:r>
+        <w:t xml:space="preserve">particle A and B </w:t>
+      </w:r>
+      <w:r>
+        <w:t>gives</w:t>
+      </w:r>
+    </w:p>
+    <w:p>
+      <w:proofErr w:type="gramStart"/>
+      <w:r>
+        <w:t>\[</w:t>
+      </w:r>
+      <w:proofErr w:type="gramEnd"/>
+      <w:r>
+        <w:t xml:space="preserve"> </w:t>
+      </w:r>
+      <w:r>
+        <w:t>\</w:t>
+      </w:r>
+      <w:proofErr w:type="spellStart"/>
+      <w:r>
+        <w:t>langle</w:t>
+      </w:r>
+      <w:proofErr w:type="spellEnd"/>
+      <w:r>
+        <w:t xml:space="preserve"> v_{</w:t>
+      </w:r>
+      <w:proofErr w:type="spellStart"/>
+      <w:r>
+        <w:t>rel</w:t>
+      </w:r>
+      <w:proofErr w:type="spellEnd"/>
+      <w:r>
+        <w:t>}^2 \</w:t>
+      </w:r>
+      <w:proofErr w:type="spellStart"/>
+      <w:r>
+        <w:t>rangle</w:t>
+      </w:r>
+      <w:proofErr w:type="spellEnd"/>
+      <w:r>
+        <w:t xml:space="preserve"> = \</w:t>
+      </w:r>
+      <w:proofErr w:type="spellStart"/>
+      <w:r>
+        <w:t>langle</w:t>
+      </w:r>
+      <w:proofErr w:type="spellEnd"/>
+      <w:r>
+        <w:t xml:space="preserve"> v_{A}^2 \</w:t>
+      </w:r>
+      <w:proofErr w:type="spellStart"/>
+      <w:r>
+        <w:t>rangle</w:t>
+      </w:r>
+      <w:proofErr w:type="spellEnd"/>
+      <w:r>
+        <w:t xml:space="preserve"> + \</w:t>
+      </w:r>
+      <w:proofErr w:type="spellStart"/>
+      <w:r>
+        <w:t>langle</w:t>
+      </w:r>
+      <w:proofErr w:type="spellEnd"/>
+      <w:r>
+        <w:t xml:space="preserve"> v_{B}^2 \</w:t>
+      </w:r>
+      <w:proofErr w:type="spellStart"/>
+      <w:r>
+        <w:t>rangle</w:t>
+      </w:r>
+      <w:proofErr w:type="spellEnd"/>
+      <w:r>
+        <w:t xml:space="preserve"> </w:t>
+      </w:r>
+      <w:r>
+        <w:t>-</w:t>
+      </w:r>
+      <w:r>
+        <w:t xml:space="preserve"> 2 </w:t>
+      </w:r>
+      <w:r>
+        <w:t>\</w:t>
+      </w:r>
+      <w:proofErr w:type="spellStart"/>
+      <w:r>
+        <w:t>langle</w:t>
+      </w:r>
+      <w:proofErr w:type="spellEnd"/>
+      <w:r>
+        <w:t xml:space="preserve"> {\vec </w:t>
+      </w:r>
+      <w:proofErr w:type="gramStart"/>
+      <w:r>
+        <w:t>v}_</w:t>
+      </w:r>
+      <w:proofErr w:type="gramEnd"/>
+      <w:r>
+        <w:t>A \</w:t>
+      </w:r>
+      <w:proofErr w:type="spellStart"/>
+      <w:r>
+        <w:t>cdot</w:t>
+      </w:r>
+      <w:proofErr w:type="spellEnd"/>
+      <w:r>
+        <w:t xml:space="preserve"> {\vec </w:t>
+      </w:r>
+      <w:proofErr w:type="gramStart"/>
+      <w:r>
+        <w:t>v}_</w:t>
+      </w:r>
+      <w:proofErr w:type="gramEnd"/>
+      <w:r>
+        <w:t>B \</w:t>
+      </w:r>
+      <w:proofErr w:type="spellStart"/>
+      <w:r>
+        <w:t>rangle</w:t>
+      </w:r>
+      <w:proofErr w:type="spellEnd"/>
+      <w:r>
+        <w:t xml:space="preserve"> \</w:t>
+      </w:r>
+      <w:proofErr w:type="gramStart"/>
+      <w:r>
+        <w:t>; .</w:t>
+      </w:r>
+      <w:proofErr w:type="gramEnd"/>
+      <w:r>
+        <w:t>\]</w:t>
+      </w:r>
+    </w:p>
+    <w:p>
+      <w:r>
+        <w:t xml:space="preserve">Since we envision </w:t>
+      </w:r>
+      <w:proofErr w:type="gramStart"/>
+      <w:r>
+        <w:t>a large number of</w:t>
+      </w:r>
+      <w:proofErr w:type="gramEnd"/>
+      <w:r>
+        <w:t xml:space="preserve"> par</w:t>
+      </w:r>
+      <w:r>
+        <w:t xml:space="preserve">ticles, the last term averages to zero and </w:t>
+      </w:r>
+      <w:r>
+        <w:t>we are left with</w:t>
+      </w:r>
+    </w:p>
+    <w:p>
+      <w:proofErr w:type="gramStart"/>
+      <w:r>
+        <w:t>\[</w:t>
+      </w:r>
+      <w:proofErr w:type="gramEnd"/>
+      <w:r>
+        <w:t xml:space="preserve"> \</w:t>
+      </w:r>
+      <w:proofErr w:type="spellStart"/>
+      <w:r>
+        <w:t>langle</w:t>
+      </w:r>
+      <w:proofErr w:type="spellEnd"/>
+      <w:r>
+        <w:t xml:space="preserve"> </w:t>
+      </w:r>
+      <w:proofErr w:type="gramStart"/>
+      <w:r>
+        <w:t>v_{</w:t>
+      </w:r>
+      <w:proofErr w:type="spellStart"/>
+      <w:proofErr w:type="gramEnd"/>
+      <w:r>
+        <w:t>rel</w:t>
+      </w:r>
+      <w:proofErr w:type="spellEnd"/>
+      <w:r>
+        <w:t>}^2 \</w:t>
+      </w:r>
+      <w:proofErr w:type="spellStart"/>
+      <w:r>
+        <w:t>rangle</w:t>
+      </w:r>
+      <w:proofErr w:type="spellEnd"/>
+      <w:r>
+        <w:t xml:space="preserve"> = 2 \</w:t>
+      </w:r>
+      <w:proofErr w:type="spellStart"/>
+      <w:r>
+        <w:t>langle</w:t>
+      </w:r>
+      <w:proofErr w:type="spellEnd"/>
+      <w:r>
+        <w:t xml:space="preserve"> v^2 \</w:t>
+      </w:r>
+      <w:proofErr w:type="spellStart"/>
+      <w:r>
+        <w:t>rangle</w:t>
+      </w:r>
+      <w:proofErr w:type="spellEnd"/>
+      <w:r>
+        <w:t xml:space="preserve"> \; \]</w:t>
+      </w:r>
+    </w:p>
+    <w:p>
+      <w:r>
+        <w:t>or</w:t>
+      </w:r>
+    </w:p>
+    <w:p>
+      <w:proofErr w:type="gramStart"/>
+      <w:r>
+        <w:t>\[</w:t>
+      </w:r>
+      <w:proofErr w:type="gramEnd"/>
+      <w:r>
+        <w:t xml:space="preserve"> v_{</w:t>
+      </w:r>
+      <w:proofErr w:type="spellStart"/>
+      <w:proofErr w:type="gramStart"/>
+      <w:r>
+        <w:t>rel,RMS</w:t>
+      </w:r>
+      <w:proofErr w:type="spellEnd"/>
+      <w:proofErr w:type="gramEnd"/>
+      <w:r>
+        <w:t>} = \</w:t>
+      </w:r>
+      <w:proofErr w:type="gramStart"/>
+      <w:r>
+        <w:t>sqrt{</w:t>
+      </w:r>
+      <w:proofErr w:type="gramEnd"/>
+      <w:r>
+        <w:t>2} v_{RMS} \</w:t>
+      </w:r>
+      <w:proofErr w:type="gramStart"/>
+      <w:r>
+        <w:t>; .</w:t>
+      </w:r>
+      <w:proofErr w:type="gramEnd"/>
+      <w:r>
+        <w:t>\]</w:t>
+      </w:r>
+    </w:p>
+    <w:p>
+      <w:r>
+        <w:t xml:space="preserve">With this result, </w:t>
+      </w:r>
+      <w:r>
+        <w:t>$N_{</w:t>
+      </w:r>
+      <w:proofErr w:type="spellStart"/>
+      <w:r>
+        <w:t>rel</w:t>
+      </w:r>
+      <w:proofErr w:type="spellEnd"/>
+      <w:r>
+        <w:t xml:space="preserve">}/N_{avg} </w:t>
+      </w:r>
+      <w:r>
+        <w:t>= v_{</w:t>
+      </w:r>
+      <w:proofErr w:type="spellStart"/>
+      <w:proofErr w:type="gramStart"/>
+      <w:r>
+        <w:t>rel,RMS</w:t>
+      </w:r>
+      <w:proofErr w:type="spellEnd"/>
+      <w:proofErr w:type="gramEnd"/>
+      <w:r>
+        <w:t>}/v_{RMS} = \</w:t>
+      </w:r>
+      <w:proofErr w:type="gramStart"/>
+      <w:r>
+        <w:t>sqrt{2}$</w:t>
+      </w:r>
+      <w:proofErr w:type="gramEnd"/>
+      <w:r>
+        <w:t xml:space="preserve"> and the </w:t>
+      </w:r>
+      <w:r>
+        <w:t>expression for the mean free path is</w:t>
+      </w:r>
+    </w:p>
+    <w:p>
+      <w:proofErr w:type="gramStart"/>
+      <w:r>
+        <w:t>\[</w:t>
+      </w:r>
+      <w:proofErr w:type="gramEnd"/>
+      <w:r>
+        <w:t xml:space="preserve"> \lambda = \frac{</w:t>
+      </w:r>
+      <w:proofErr w:type="gramStart"/>
+      <w:r>
+        <w:t>1}{</w:t>
+      </w:r>
+      <w:proofErr w:type="gramEnd"/>
+      <w:r>
+        <w:t>\</w:t>
+      </w:r>
+      <w:proofErr w:type="gramStart"/>
+      <w:r>
+        <w:t>sqrt{</w:t>
+      </w:r>
+      <w:proofErr w:type="gramEnd"/>
+      <w:r>
+        <w:t xml:space="preserve">2} \pi d^2 </w:t>
+      </w:r>
+      <w:proofErr w:type="gramStart"/>
+      <w:r>
+        <w:t>n }</w:t>
+      </w:r>
+      <w:proofErr w:type="gramEnd"/>
+      <w:r>
+        <w:t xml:space="preserve"> \</w:t>
+      </w:r>
+      <w:proofErr w:type="gramStart"/>
+      <w:r>
+        <w:t>; .</w:t>
+      </w:r>
+      <w:proofErr w:type="gramEnd"/>
+      <w:r>
+        <w:t>\]</w:t>
+      </w:r>
+    </w:p>
+    <w:p>
+      <w:r>
+        <w:t xml:space="preserve">Interestingly, this is not the </w:t>
+      </w:r>
+      <w:r>
+        <w:t xml:space="preserve">expression derived </w:t>
+      </w:r>
+      <w:proofErr w:type="gramStart"/>
+      <w:r>
+        <w:t>by</w:t>
+      </w:r>
+      <w:proofErr w:type="gramEnd"/>
+      <w:r>
+        <w:t xml:space="preserve"> Carter.  </w:t>
+      </w:r>
+      <w:r>
+        <w:t>I</w:t>
+      </w:r>
+      <w:r>
+        <w:t>n Sec. 11.7</w:t>
+      </w:r>
+      <w:r>
+        <w:t xml:space="preserve">, </w:t>
+      </w:r>
+      <w:r>
+        <w:t xml:space="preserve">he </w:t>
+      </w:r>
+      <w:r>
+        <w:t>states</w:t>
+      </w:r>
+    </w:p>
+    <w:p>
+      <w:r>
+        <w:t>%%</w:t>
+      </w:r>
+      <w:r>
+        <w:t xml:space="preserve">This answer [meaning the </w:t>
+      </w:r>
+      <w:r>
+        <w:t xml:space="preserve">expression for $\lambda$ in terms of average and relative speeds] is only approximately correct because we have used the mean speed </w:t>
+      </w:r>
+      <w:proofErr w:type="gramStart"/>
+      <w:r>
+        <w:t>${\</w:t>
+      </w:r>
+      <w:proofErr w:type="gramEnd"/>
+      <w:r>
+        <w:t xml:space="preserve">bar </w:t>
+      </w:r>
+      <w:proofErr w:type="gramStart"/>
+      <w:r>
+        <w:t>v}$</w:t>
+      </w:r>
+      <w:proofErr w:type="gramEnd"/>
+      <w:r>
+        <w:t xml:space="preserve"> for all molecules instead of performing an integration over the Maxwell-Boltzmann speed distribution.  If that is done, and the most probable </w:t>
+      </w:r>
+      <w:r>
+        <w:t xml:space="preserve">speed is used in place of ${\bar </w:t>
+      </w:r>
+      <w:proofErr w:type="gramStart"/>
+      <w:r>
+        <w:t>v}$</w:t>
+      </w:r>
+      <w:proofErr w:type="gramEnd"/>
+      <w:r>
+        <w:t xml:space="preserve">, then </w:t>
+      </w:r>
+      <w:r>
+        <w:t>[$</w:t>
+      </w:r>
+      <w:r>
+        <w:t>\</w:t>
+      </w:r>
+      <w:r>
+        <w:t>lambda</w:t>
+      </w:r>
+      <w:r>
+        <w:t xml:space="preserve"> </w:t>
+      </w:r>
+      <w:r>
+        <w:t xml:space="preserve">= </w:t>
+      </w:r>
+      <w:r>
+        <w:t>(</w:t>
+      </w:r>
+      <w:r>
+        <w:t>\sqrt{\frac{</w:t>
+      </w:r>
+      <w:proofErr w:type="gramStart"/>
+      <w:r>
+        <w:t>8}{</w:t>
+      </w:r>
+      <w:proofErr w:type="gramEnd"/>
+      <w:r>
+        <w:t>\pi}}</w:t>
+      </w:r>
+      <w:r>
+        <w:t xml:space="preserve"> </w:t>
+      </w:r>
+      <w:r>
+        <w:t>\pi d^2</w:t>
+      </w:r>
+      <w:r>
+        <w:t xml:space="preserve"> </w:t>
+      </w:r>
+      <w:proofErr w:type="gramStart"/>
+      <w:r>
+        <w:t>n</w:t>
+      </w:r>
+      <w:r>
+        <w:t>)^</w:t>
+      </w:r>
+      <w:proofErr w:type="gramEnd"/>
+      <w:r>
+        <w:t>{-</w:t>
+      </w:r>
+      <w:proofErr w:type="gramStart"/>
+      <w:r>
+        <w:t>1}$].%</w:t>
+      </w:r>
+      <w:proofErr w:type="gramEnd"/>
+      <w:r>
+        <w:t>%</w:t>
+      </w:r>
+    </w:p>
+    <w:p>
+      <w:r>
+        <w:t xml:space="preserve">Frankly, </w:t>
+      </w:r>
+      <w:r>
+        <w:t>it isn’t quite clear what he means, and the best interpretation seems to be</w:t>
+      </w:r>
+      <w:r>
+        <w:t xml:space="preserve"> </w:t>
+      </w:r>
+      <w:r>
+        <w:t xml:space="preserve">that </w:t>
+      </w:r>
+      <w:r>
+        <w:t>the relative speed is $\sqrt</w:t>
+      </w:r>
+      <w:r>
+        <w:t>{</w:t>
+      </w:r>
+      <w:r>
+        <w:t>2</w:t>
+      </w:r>
+      <w:r>
+        <w:t>}</w:t>
+      </w:r>
+      <w:r>
+        <w:t xml:space="preserve">$ larger than the </w:t>
+      </w:r>
+      <w:r>
+        <w:t xml:space="preserve">mean </w:t>
+      </w:r>
+      <w:r>
+        <w:t xml:space="preserve">speed </w:t>
+      </w:r>
+      <w:r>
+        <w:t xml:space="preserve">(the extra factor most likely due to considerations similar to the above) the </w:t>
+      </w:r>
+      <w:r>
+        <w:t xml:space="preserve">while the average speed is </w:t>
+      </w:r>
+      <w:r>
+        <w:t>identified with the m</w:t>
+      </w:r>
+      <w:r>
+        <w:t>ost probable speed</w:t>
+      </w:r>
+      <w:r>
+        <w:t xml:space="preserve"> (an assumption </w:t>
+      </w:r>
       <w:r>
         <w:lastRenderedPageBreak/>
-        <w:t xml:space="preserve">Squaring both sides and averaging </w:t>
-      </w:r>
-      <w:r>
-        <w:t xml:space="preserve">over all pairs of </w:t>
-      </w:r>
-      <w:r>
-        <w:t xml:space="preserve">particle A and B </w:t>
-      </w:r>
-      <w:r>
-        <w:t>gives</w:t>
-      </w:r>
-    </w:p>
-    <w:p>
-      <w:r>
-        <w:t xml:space="preserve">\[ </w:t>
-      </w:r>
-      <w:r>
-        <w:t xml:space="preserve">\langle v_{rel}^2 \rangle = </w:t>
-      </w:r>
-      <w:r>
-        <w:t>\langle v_{</w:t>
-      </w:r>
-      <w:r>
-        <w:t>A</w:t>
-      </w:r>
-      <w:r>
-        <w:t>}^2 \rangle</w:t>
-      </w:r>
-      <w:r>
-        <w:t xml:space="preserve"> + </w:t>
-      </w:r>
-      <w:r>
-        <w:t>\langle v_{</w:t>
-      </w:r>
-      <w:r>
-        <w:t>B</w:t>
-      </w:r>
-      <w:r>
-        <w:t>}^2 \rangle</w:t>
-      </w:r>
-      <w:r>
-        <w:t xml:space="preserve"> </w:t>
-      </w:r>
-      <w:r>
-        <w:t>-</w:t>
-      </w:r>
-      <w:r>
-        <w:t xml:space="preserve"> 2 </w:t>
-      </w:r>
-      <w:r>
-        <w:t xml:space="preserve">\langle </w:t>
-      </w:r>
-      <w:r>
-        <w:t xml:space="preserve">{\vec </w:t>
-      </w:r>
-      <w:r>
-        <w:t>v</w:t>
-      </w:r>
-      <w:r>
-        <w:t>}_A \cdot {\vec v}_B</w:t>
-      </w:r>
-      <w:r>
-        <w:t xml:space="preserve"> \rangle</w:t>
-      </w:r>
-      <w:r>
-        <w:t xml:space="preserve"> \; .\]</w:t>
-      </w:r>
-    </w:p>
-    <w:p>
-      <w:r>
-        <w:t>Since we envision a large number of par</w:t>
-      </w:r>
-      <w:r>
-        <w:t xml:space="preserve">ticles, the last term averages to zero and </w:t>
-      </w:r>
-      <w:r>
-        <w:t>we are left with</w:t>
-      </w:r>
-    </w:p>
-    <w:p>
-      <w:r>
-        <w:t xml:space="preserve">\[ </w:t>
-      </w:r>
-      <w:r>
-        <w:t>\langle v_{rel}^2 \rangle</w:t>
-      </w:r>
-      <w:r>
-        <w:t xml:space="preserve"> = 2 </w:t>
-      </w:r>
-      <w:r>
-        <w:t>\langle v^2 \rangle</w:t>
-      </w:r>
-      <w:r>
-        <w:t xml:space="preserve"> \; \]</w:t>
-      </w:r>
-    </w:p>
-    <w:p>
-      <w:r>
-        <w:t>or</w:t>
-      </w:r>
-    </w:p>
-    <w:p>
-      <w:r>
-        <w:t>\[ v_{rel,RMS} = \sqrt{2} v_{RMS} \; .\]</w:t>
-      </w:r>
-    </w:p>
-    <w:p>
-      <w:r>
-        <w:t xml:space="preserve">With this result, </w:t>
-      </w:r>
-      <w:r>
-        <w:t>$N_{</w:t>
-      </w:r>
-      <w:r>
-        <w:t xml:space="preserve">rel}/N_{avg} </w:t>
-      </w:r>
-      <w:r>
-        <w:t xml:space="preserve">= v_{rel,RMS}/v_{RMS} = \sqrt{2}$ and the </w:t>
-      </w:r>
-      <w:r>
-        <w:t>expression for the mean free path is</w:t>
-      </w:r>
-    </w:p>
-    <w:p>
-      <w:r>
-        <w:t>\[ \lambda = \frac{1}{\sqrt{2} \pi d^2 n } \; .\]</w:t>
-      </w:r>
-    </w:p>
-    <w:p>
-      <w:r>
-        <w:t xml:space="preserve">Interestingly, this is not the </w:t>
-      </w:r>
-      <w:r>
-        <w:t xml:space="preserve">expression derived by Carter.  </w:t>
-      </w:r>
-      <w:r>
-        <w:t>I</w:t>
-      </w:r>
-      <w:r>
-        <w:t>n Sec. 11.7</w:t>
-      </w:r>
-      <w:r>
-        <w:t xml:space="preserve">, </w:t>
-      </w:r>
-      <w:r>
-        <w:t xml:space="preserve">he </w:t>
-      </w:r>
-      <w:r>
-        <w:t>states</w:t>
-      </w:r>
-    </w:p>
-    <w:p>
-      <w:r>
-        <w:t>%%</w:t>
-      </w:r>
-      <w:r>
-        <w:t xml:space="preserve">This answer [meaning the </w:t>
-      </w:r>
-      <w:r>
-        <w:t xml:space="preserve">expression for $\lambda$ in terms of average and relative speeds] is only approximately correct because we have used the mean speed ${\bar v}$ for all molecules instead of performing an integration over the Maxwell-Boltzmann speed distribution.  If that is done, and the most probable </w:t>
-      </w:r>
-      <w:r>
-        <w:t xml:space="preserve">speed is used in place of ${\bar v}$, then </w:t>
-      </w:r>
-      <w:r>
-        <w:t>[$</w:t>
-      </w:r>
+        <w:t>further supported by his use of the most probable speed in cal</w:t>
+      </w:r>
+      <w:r>
+        <w:t>culating the collision frequency)</w:t>
+      </w:r>
+      <w:r>
+        <w:t xml:space="preserve">.  With these assumptions </w:t>
+      </w:r>
+      <w:r>
+        <w:t>the ratio</w:t>
+      </w:r>
+    </w:p>
+    <w:p>
+      <w:proofErr w:type="gramStart"/>
+      <w:r>
+        <w:t>\[</w:t>
+      </w:r>
+      <w:proofErr w:type="gramEnd"/>
+      <w:r>
+        <w:t xml:space="preserve"> \frac{v_{avg</w:t>
+      </w:r>
+      <w:proofErr w:type="gramStart"/>
+      <w:r>
+        <w:t>}}{</w:t>
+      </w:r>
+      <w:proofErr w:type="gramEnd"/>
+      <w:r>
+        <w:t>v_{</w:t>
+      </w:r>
+      <w:proofErr w:type="spellStart"/>
+      <w:r>
+        <w:t>rel</w:t>
+      </w:r>
+      <w:proofErr w:type="spellEnd"/>
+      <w:r>
+        <w:t>}} = \</w:t>
+      </w:r>
+      <w:proofErr w:type="gramStart"/>
+      <w:r>
+        <w:t>frac{</w:t>
+      </w:r>
+      <w:proofErr w:type="gramEnd"/>
       <w:r>
         <w:t>\</w:t>
       </w:r>
-      <w:r>
-        <w:t>lambda</w:t>
-      </w:r>
-      <w:r>
-        <w:t xml:space="preserve"> </w:t>
-      </w:r>
-      <w:r>
-        <w:t xml:space="preserve">= </w:t>
-      </w:r>
-      <w:r>
-        <w:t>(</w:t>
-      </w:r>
-      <w:r>
-        <w:t>\sqrt{\frac{8}{\pi}}</w:t>
-      </w:r>
-      <w:r>
-        <w:t xml:space="preserve"> </w:t>
-      </w:r>
-      <w:r>
-        <w:t>\pi d^2</w:t>
-      </w:r>
-      <w:r>
-        <w:t xml:space="preserve"> n</w:t>
-      </w:r>
-      <w:r>
-        <w:t>)^{-1}$].%%</w:t>
-      </w:r>
-    </w:p>
-    <w:p>
-      <w:r>
-        <w:t xml:space="preserve">Frankly, </w:t>
-      </w:r>
-      <w:r>
-        <w:t>it isn’t quite clear what he means, and the best interpretation seems to be</w:t>
-      </w:r>
-      <w:r>
-        <w:t xml:space="preserve"> </w:t>
-      </w:r>
-      <w:r>
-        <w:t xml:space="preserve">that </w:t>
-      </w:r>
-      <w:r>
-        <w:t>the relative speed is $\sqrt</w:t>
+      <w:proofErr w:type="gramStart"/>
+      <w:r>
+        <w:t>sqrt{</w:t>
+      </w:r>
+      <w:proofErr w:type="gramEnd"/>
+      <w:r>
+        <w:t xml:space="preserve">2 </w:t>
+      </w:r>
+      <w:proofErr w:type="spellStart"/>
+      <w:r>
+        <w:t>k_B</w:t>
+      </w:r>
+      <w:proofErr w:type="spellEnd"/>
+      <w:r>
+        <w:t xml:space="preserve"> T/m</w:t>
+      </w:r>
+      <w:proofErr w:type="gramStart"/>
+      <w:r>
+        <w:t>}}{</w:t>
+      </w:r>
+      <w:proofErr w:type="gramEnd"/>
+      <w:r>
+        <w:t>\</w:t>
+      </w:r>
+      <w:proofErr w:type="gramStart"/>
+      <w:r>
+        <w:t>sqrt{2}\sqrt{</w:t>
+      </w:r>
+      <w:proofErr w:type="gramEnd"/>
+      <w:r>
+        <w:t xml:space="preserve">8/\pi </w:t>
+      </w:r>
+      <w:proofErr w:type="spellStart"/>
+      <w:r>
+        <w:t>k_B</w:t>
+      </w:r>
+      <w:proofErr w:type="spellEnd"/>
+      <w:r>
+        <w:t xml:space="preserve"> T/m}</w:t>
+      </w:r>
+      <w:r>
+        <w:t>}</w:t>
+      </w:r>
+      <w:r>
+        <w:t xml:space="preserve"> = </w:t>
+      </w:r>
+      <w:r>
+        <w:t>\frac{</w:t>
+      </w:r>
+      <w:proofErr w:type="gramStart"/>
+      <w:r>
+        <w:t>1}{</w:t>
+      </w:r>
+      <w:proofErr w:type="gramEnd"/>
+      <w:r>
+        <w:t>\sqrt{8</w:t>
+      </w:r>
+      <w:r>
+        <w:t>/</w:t>
+      </w:r>
+      <w:r>
+        <w:t>\pi}</w:t>
+      </w:r>
+      <w:r>
+        <w:t>} \</w:t>
+      </w:r>
+      <w:proofErr w:type="gramStart"/>
+      <w:r>
+        <w:t>; .</w:t>
+      </w:r>
+      <w:proofErr w:type="gramEnd"/>
+      <w:r>
+        <w:t>\]</w:t>
+      </w:r>
+    </w:p>
+    <w:p>
+      <w:r>
+        <w:t xml:space="preserve">In the end, this minor distinction </w:t>
+      </w:r>
+      <w:r>
+        <w:t>($\</w:t>
+      </w:r>
+      <w:proofErr w:type="gramStart"/>
+      <w:r>
+        <w:t>sqrt</w:t>
       </w:r>
       <w:r>
         <w:t>{</w:t>
@@ -771,101 +1762,31 @@
         <w:t>}</w:t>
       </w:r>
       <w:r>
-        <w:t xml:space="preserve">$ larger than the </w:t>
-      </w:r>
-      <w:r>
-        <w:t xml:space="preserve">mean </w:t>
-      </w:r>
-      <w:r>
-        <w:t xml:space="preserve">speed </w:t>
-      </w:r>
-      <w:r>
-        <w:t xml:space="preserve">(the extra factor most likely due to considerations similar to the above) the </w:t>
-      </w:r>
-      <w:r>
-        <w:t xml:space="preserve">while the average speed is </w:t>
-      </w:r>
-      <w:r>
-        <w:t>identified with the m</w:t>
-      </w:r>
-      <w:r>
-        <w:t>ost probable speed</w:t>
-      </w:r>
-      <w:r>
-        <w:t xml:space="preserve"> (an assumption further supported by his use of the most probable speed in cal</w:t>
-      </w:r>
-      <w:r>
-        <w:t>culating the collision frequency)</w:t>
-      </w:r>
-      <w:r>
-        <w:t xml:space="preserve">.  With these assumptions </w:t>
-      </w:r>
-      <w:r>
-        <w:t>the ratio</w:t>
-      </w:r>
-    </w:p>
-    <w:p>
-      <w:r>
-        <w:t>\[ \frac{v_{avg}}{v_{</w:t>
-      </w:r>
-      <w:r>
-        <w:t>rel}} = \frac{</w:t>
-      </w:r>
-      <w:r>
-        <w:t>\sqrt{2 k_B T/m}}{\sqrt{2}\sqrt{</w:t>
-      </w:r>
-      <w:r>
-        <w:t>8/\pi k_B T/m}</w:t>
+        <w:t>$</w:t>
+      </w:r>
+      <w:proofErr w:type="gramEnd"/>
+      <w:r>
+        <w:t xml:space="preserve"> vs. $\</w:t>
+      </w:r>
+      <w:proofErr w:type="gramStart"/>
+      <w:r>
+        <w:t>sqrt</w:t>
+      </w:r>
+      <w:r>
+        <w:t>{</w:t>
+      </w:r>
+      <w:r>
+        <w:t>2.5</w:t>
       </w:r>
       <w:r>
         <w:t>}</w:t>
       </w:r>
       <w:r>
-        <w:t xml:space="preserve"> = </w:t>
-      </w:r>
-      <w:r>
-        <w:t>\frac{1}{\sqrt{8</w:t>
-      </w:r>
-      <w:r>
-        <w:t>/</w:t>
-      </w:r>
-      <w:r>
-        <w:t>\pi}</w:t>
-      </w:r>
-      <w:r>
-        <w:t>} \; .\]</w:t>
-      </w:r>
-    </w:p>
-    <w:p>
-      <w:r>
-        <w:t xml:space="preserve">In the end, this minor distinction </w:t>
-      </w:r>
-      <w:r>
-        <w:t>($\sqrt</w:t>
-      </w:r>
-      <w:r>
-        <w:t>{</w:t>
-      </w:r>
-      <w:r>
-        <w:t>2</w:t>
-      </w:r>
-      <w:r>
-        <w:t>}</w:t>
-      </w:r>
-      <w:r>
-        <w:t>$ vs. $\sqrt</w:t>
-      </w:r>
-      <w:r>
-        <w:t>{</w:t>
-      </w:r>
-      <w:r>
-        <w:t>2.5</w:t>
-      </w:r>
-      <w:r>
-        <w:t>}</w:t>
-      </w:r>
-      <w:r>
-        <w:t xml:space="preserve">$) </w:t>
+        <w:t>$</w:t>
+      </w:r>
+      <w:proofErr w:type="gramEnd"/>
+      <w:r>
+        <w:t xml:space="preserve">) </w:t>
       </w:r>
       <w:r>
         <w:t xml:space="preserve">doesn’t matter </w:t>
@@ -874,8 +1795,13 @@
         <w:t xml:space="preserve">(beyond clarity and pedagogy) </w:t>
       </w:r>
       <w:r>
-        <w:t>since the there is no way to know, with certainty, what the particle diameter $d$ actually is</w:t>
-      </w:r>
+        <w:t xml:space="preserve">since the there is no way to know, with certainty, what the particle diameter $d$ </w:t>
+      </w:r>
+      <w:proofErr w:type="gramStart"/>
+      <w:r>
+        <w:t>actually is</w:t>
+      </w:r>
+      <w:proofErr w:type="gramEnd"/>
       <w:r>
         <w:t xml:space="preserve"> and these formulae are usually used to infer $d$ </w:t>
       </w:r>
@@ -910,7 +1836,7 @@
 </file>
 
 <file path=word/styles.xml><?xml version="1.0" encoding="utf-8"?>
-<w:styles xmlns:mc="http://schemas.openxmlformats.org/markup-compatibility/2006" xmlns:r="http://schemas.openxmlformats.org/officeDocument/2006/relationships" xmlns:w="http://schemas.openxmlformats.org/wordprocessingml/2006/main" xmlns:w14="http://schemas.microsoft.com/office/word/2010/wordml" xmlns:w15="http://schemas.microsoft.com/office/word/2012/wordml" xmlns:w16cex="http://schemas.microsoft.com/office/word/2018/wordml/cex" xmlns:w16cid="http://schemas.microsoft.com/office/word/2016/wordml/cid" xmlns:w16="http://schemas.microsoft.com/office/word/2018/wordml" xmlns:w16sdtdh="http://schemas.microsoft.com/office/word/2020/wordml/sdtdatahash" xmlns:w16se="http://schemas.microsoft.com/office/word/2015/wordml/symex" mc:Ignorable="w14 w15 w16se w16cid w16 w16cex w16sdtdh">
+<w:styles xmlns:mc="http://schemas.openxmlformats.org/markup-compatibility/2006" xmlns:r="http://schemas.openxmlformats.org/officeDocument/2006/relationships" xmlns:w="http://schemas.openxmlformats.org/wordprocessingml/2006/main" xmlns:w14="http://schemas.microsoft.com/office/word/2010/wordml" xmlns:w15="http://schemas.microsoft.com/office/word/2012/wordml" xmlns:w16cex="http://schemas.microsoft.com/office/word/2018/wordml/cex" xmlns:w16cid="http://schemas.microsoft.com/office/word/2016/wordml/cid" xmlns:w16="http://schemas.microsoft.com/office/word/2018/wordml" xmlns:w16du="http://schemas.microsoft.com/office/word/2023/wordml/word16du" xmlns:w16sdtdh="http://schemas.microsoft.com/office/word/2020/wordml/sdtdatahash" xmlns:w16sdtfl="http://schemas.microsoft.com/office/word/2024/wordml/sdtformatlock" xmlns:w16se="http://schemas.microsoft.com/office/word/2015/wordml/symex" mc:Ignorable="w14 w15 w16se w16cid w16 w16cex w16sdtdh w16sdtfl w16du">
   <w:docDefaults>
     <w:rPrDefault>
       <w:rPr>
@@ -1308,10 +2234,30 @@
     <w:name w:val="Normal"/>
     <w:qFormat/>
   </w:style>
+  <w:style w:type="paragraph" w:styleId="Heading1">
+    <w:name w:val="heading 1"/>
+    <w:basedOn w:val="Normal"/>
+    <w:next w:val="Normal"/>
+    <w:link w:val="Heading1Char"/>
+    <w:uiPriority w:val="9"/>
+    <w:qFormat/>
+    <w:rsid w:val="00282FFE"/>
+    <w:pPr>
+      <w:keepNext/>
+      <w:keepLines/>
+      <w:spacing w:before="240" w:after="0"/>
+      <w:outlineLvl w:val="0"/>
+    </w:pPr>
+    <w:rPr>
+      <w:rFonts w:asciiTheme="majorHAnsi" w:eastAsiaTheme="majorEastAsia" w:hAnsiTheme="majorHAnsi" w:cstheme="majorBidi"/>
+      <w:color w:val="2F5496" w:themeColor="accent1" w:themeShade="BF"/>
+      <w:sz w:val="32"/>
+      <w:szCs w:val="32"/>
+    </w:rPr>
+  </w:style>
   <w:style w:type="character" w:default="1" w:styleId="DefaultParagraphFont">
     <w:name w:val="Default Paragraph Font"/>
     <w:uiPriority w:val="1"/>
-    <w:semiHidden/>
     <w:unhideWhenUsed/>
   </w:style>
   <w:style w:type="table" w:default="1" w:styleId="TableNormal">
@@ -1368,6 +2314,19 @@
     <w:rPr>
       <w:color w:val="954F72" w:themeColor="followedHyperlink"/>
       <w:u w:val="single"/>
+    </w:rPr>
+  </w:style>
+  <w:style w:type="character" w:customStyle="1" w:styleId="Heading1Char">
+    <w:name w:val="Heading 1 Char"/>
+    <w:basedOn w:val="DefaultParagraphFont"/>
+    <w:link w:val="Heading1"/>
+    <w:uiPriority w:val="9"/>
+    <w:rsid w:val="00282FFE"/>
+    <w:rPr>
+      <w:rFonts w:asciiTheme="majorHAnsi" w:eastAsiaTheme="majorEastAsia" w:hAnsiTheme="majorHAnsi" w:cstheme="majorBidi"/>
+      <w:color w:val="2F5496" w:themeColor="accent1" w:themeShade="BF"/>
+      <w:sz w:val="32"/>
+      <w:szCs w:val="32"/>
     </w:rPr>
   </w:style>
 </w:styles>

</xml_diff>